<commit_message>
lab3 completed and validated
</commit_message>
<xml_diff>
--- a/Lab2/Lec2/my Lab2 Submission URLs.docx
+++ b/Lab2/Lec2/my Lab2 Submission URLs.docx
@@ -3,24 +3,195 @@
 <w:document xmlns:wpc="http://schemas.microsoft.com/office/word/2010/wordprocessingCanvas" xmlns:cx="http://schemas.microsoft.com/office/drawing/2014/chartex" xmlns:cx1="http://schemas.microsoft.com/office/drawing/2015/9/8/chartex" xmlns:cx2="http://schemas.microsoft.com/office/drawing/2015/10/21/chartex" xmlns:cx3="http://schemas.microsoft.com/office/drawing/2016/5/9/chartex" xmlns:cx4="http://schemas.microsoft.com/office/drawing/2016/5/10/chartex" xmlns:cx5="http://schemas.microsoft.com/office/drawing/2016/5/11/chartex" xmlns:cx6="http://schemas.microsoft.com/office/drawing/2016/5/12/chartex" xmlns:cx7="http://schemas.microsoft.com/office/drawing/2016/5/13/chartex" xmlns:cx8="http://schemas.microsoft.com/office/drawing/2016/5/14/chartex" xmlns:mc="http://schemas.openxmlformats.org/markup-compatibility/2006" xmlns:aink="http://schemas.microsoft.com/office/drawing/2016/ink" xmlns:am3d="http://schemas.microsoft.com/office/drawing/2017/model3d" xmlns:o="urn:schemas-microsoft-com:office:office" xmlns:r="http://schemas.openxmlformats.org/officeDocument/2006/relationships" xmlns:m="http://schemas.openxmlformats.org/officeDocument/2006/math" xmlns:v="urn:schemas-microsoft-com:vml" xmlns:wp14="http://schemas.microsoft.com/office/word/2010/wordprocessingDrawing" xmlns:wp="http://schemas.openxmlformats.org/drawingml/2006/wordprocessingDrawing" xmlns:w10="urn:schemas-microsoft-com:office:word" xmlns:w="http://schemas.openxmlformats.org/wordprocessingml/2006/main" xmlns:w14="http://schemas.microsoft.com/office/word/2010/wordml" xmlns:w15="http://schemas.microsoft.com/office/word/2012/wordml" xmlns:w16cid="http://schemas.microsoft.com/office/word/2016/wordml/cid" xmlns:w16se="http://schemas.microsoft.com/office/word/2015/wordml/symex" xmlns:wpg="http://schemas.microsoft.com/office/word/2010/wordprocessingGroup" xmlns:wpi="http://schemas.microsoft.com/office/word/2010/wordprocessingInk" xmlns:wne="http://schemas.microsoft.com/office/word/2006/wordml" xmlns:wps="http://schemas.microsoft.com/office/word/2010/wordprocessingShape" mc:Ignorable="w14 w15 w16se w16cid wp14">
   <w:body>
     <w:p>
+      <w:r>
+        <w:rPr>
+          <w:noProof/>
+        </w:rPr>
+        <mc:AlternateContent>
+          <mc:Choice Requires="wps">
+            <w:drawing>
+              <wp:anchor distT="0" distB="0" distL="114300" distR="114300" simplePos="0" relativeHeight="251659264" behindDoc="0" locked="0" layoutInCell="1" allowOverlap="1" wp14:anchorId="5AB6769E" wp14:editId="45FB8725">
+                <wp:simplePos x="0" y="0"/>
+                <wp:positionH relativeFrom="column">
+                  <wp:posOffset>4214191</wp:posOffset>
+                </wp:positionH>
+                <wp:positionV relativeFrom="paragraph">
+                  <wp:posOffset>-298174</wp:posOffset>
+                </wp:positionV>
+                <wp:extent cx="2464905" cy="2295940"/>
+                <wp:effectExtent l="0" t="0" r="12065" b="28575"/>
+                <wp:wrapNone/>
+                <wp:docPr id="1" name="Text Box 1"/>
+                <wp:cNvGraphicFramePr/>
+                <a:graphic xmlns:a="http://schemas.openxmlformats.org/drawingml/2006/main">
+                  <a:graphicData uri="http://schemas.microsoft.com/office/word/2010/wordprocessingShape">
+                    <wps:wsp>
+                      <wps:cNvSpPr txBox="1"/>
+                      <wps:spPr>
+                        <a:xfrm>
+                          <a:off x="0" y="0"/>
+                          <a:ext cx="2464905" cy="2295940"/>
+                        </a:xfrm>
+                        <a:prstGeom prst="rect">
+                          <a:avLst/>
+                        </a:prstGeom>
+                        <a:solidFill>
+                          <a:schemeClr val="lt1"/>
+                        </a:solidFill>
+                        <a:ln w="6350">
+                          <a:solidFill>
+                            <a:prstClr val="black"/>
+                          </a:solidFill>
+                        </a:ln>
+                      </wps:spPr>
+                      <wps:txbx>
+                        <w:txbxContent>
+                          <w:p>
+                            <w:r>
+                              <w:t>*Note: .html = absolute Link</w:t>
+                            </w:r>
+                          </w:p>
+                          <w:p/>
+                          <w:p>
+                            <w:r>
+                              <w:t>Assignment1Page1 = Relative link</w:t>
+                            </w:r>
+                          </w:p>
+                          <w:p/>
+                          <w:p>
+                            <w:pPr>
+                              <w:rPr>
+                                <w:color w:val="FF0000"/>
+                              </w:rPr>
+                            </w:pPr>
+                            <w:r>
+                              <w:rPr>
+                                <w:color w:val="FF0000"/>
+                              </w:rPr>
+                              <w:t>Relative URL:</w:t>
+                            </w:r>
+                          </w:p>
+                          <w:p>
+                            <w:pPr>
+                              <w:rPr>
+                                <w:color w:val="FF0000"/>
+                              </w:rPr>
+                            </w:pPr>
+                            <w:r>
+                              <w:rPr>
+                                <w:color w:val="FF0000"/>
+                              </w:rPr>
+                              <w:t xml:space="preserve">&lt;a </w:t>
+                            </w:r>
+                            <w:proofErr w:type="spellStart"/>
+                            <w:r>
+                              <w:rPr>
+                                <w:color w:val="FF0000"/>
+                              </w:rPr>
+                              <w:t>href</w:t>
+                            </w:r>
+                            <w:proofErr w:type="spellEnd"/>
+                            <w:r>
+                              <w:rPr>
+                                <w:color w:val="FF0000"/>
+                              </w:rPr>
+                              <w:t>=”mypage.html”&gt;Click here &lt;/a&gt;</w:t>
+                            </w:r>
+                          </w:p>
+                        </w:txbxContent>
+                      </wps:txbx>
+                      <wps:bodyPr rot="0" spcFirstLastPara="0" vertOverflow="overflow" horzOverflow="overflow" vert="horz" wrap="square" lIns="91440" tIns="45720" rIns="91440" bIns="45720" numCol="1" spcCol="0" rtlCol="0" fromWordArt="0" anchor="t" anchorCtr="0" forceAA="0" compatLnSpc="1">
+                        <a:prstTxWarp prst="textNoShape">
+                          <a:avLst/>
+                        </a:prstTxWarp>
+                        <a:noAutofit/>
+                      </wps:bodyPr>
+                    </wps:wsp>
+                  </a:graphicData>
+                </a:graphic>
+                <wp14:sizeRelH relativeFrom="margin">
+                  <wp14:pctWidth>0</wp14:pctWidth>
+                </wp14:sizeRelH>
+                <wp14:sizeRelV relativeFrom="margin">
+                  <wp14:pctHeight>0</wp14:pctHeight>
+                </wp14:sizeRelV>
+              </wp:anchor>
+            </w:drawing>
+          </mc:Choice>
+          <mc:Fallback>
+            <w:pict>
+              <v:shapetype w14:anchorId="5AB6769E" id="_x0000_t202" coordsize="21600,21600" o:spt="202" path="m,l,21600r21600,l21600,xe">
+                <v:stroke joinstyle="miter"/>
+                <v:path gradientshapeok="t" o:connecttype="rect"/>
+              </v:shapetype>
+              <v:shape id="Text Box 1" o:spid="_x0000_s1026" type="#_x0000_t202" style="position:absolute;margin-left:331.85pt;margin-top:-23.5pt;width:194.1pt;height:180.8pt;z-index:251659264;visibility:visible;mso-wrap-style:square;mso-width-percent:0;mso-height-percent:0;mso-wrap-distance-left:9pt;mso-wrap-distance-top:0;mso-wrap-distance-right:9pt;mso-wrap-distance-bottom:0;mso-position-horizontal:absolute;mso-position-horizontal-relative:text;mso-position-vertical:absolute;mso-position-vertical-relative:text;mso-width-percent:0;mso-height-percent:0;mso-width-relative:margin;mso-height-relative:margin;v-text-anchor:top" o:gfxdata="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" fillcolor="white [3201]" strokeweight=".5pt">
+                <v:textbox>
+                  <w:txbxContent>
+                    <w:p>
+                      <w:r>
+                        <w:t>*Note: .html = absolute Link</w:t>
+                      </w:r>
+                    </w:p>
+                    <w:p/>
+                    <w:p>
+                      <w:r>
+                        <w:t>Assignment1Page1 = Relative link</w:t>
+                      </w:r>
+                    </w:p>
+                    <w:p/>
+                    <w:p>
+                      <w:pPr>
+                        <w:rPr>
+                          <w:color w:val="FF0000"/>
+                        </w:rPr>
+                      </w:pPr>
+                      <w:r>
+                        <w:rPr>
+                          <w:color w:val="FF0000"/>
+                        </w:rPr>
+                        <w:t>Relative URL:</w:t>
+                      </w:r>
+                    </w:p>
+                    <w:p>
+                      <w:pPr>
+                        <w:rPr>
+                          <w:color w:val="FF0000"/>
+                        </w:rPr>
+                      </w:pPr>
+                      <w:r>
+                        <w:rPr>
+                          <w:color w:val="FF0000"/>
+                        </w:rPr>
+                        <w:t xml:space="preserve">&lt;a </w:t>
+                      </w:r>
+                      <w:proofErr w:type="spellStart"/>
+                      <w:r>
+                        <w:rPr>
+                          <w:color w:val="FF0000"/>
+                        </w:rPr>
+                        <w:t>href</w:t>
+                      </w:r>
+                      <w:proofErr w:type="spellEnd"/>
+                      <w:r>
+                        <w:rPr>
+                          <w:color w:val="FF0000"/>
+                        </w:rPr>
+                        <w:t>=”mypage.html”&gt;Click here &lt;/a&gt;</w:t>
+                      </w:r>
+                    </w:p>
+                  </w:txbxContent>
+                </v:textbox>
+              </v:shape>
+            </w:pict>
+          </mc:Fallback>
+        </mc:AlternateContent>
+      </w:r>
       <w:hyperlink r:id="rId4" w:history="1">
         <w:r>
           <w:rPr>
             <w:rStyle w:val="Hyperlink"/>
           </w:rPr>
-          <w:t>https://bg14ff.github.io/IASC-1P02-20</w:t>
-        </w:r>
-        <w:r>
-          <w:rPr>
-            <w:rStyle w:val="Hyperlink"/>
-          </w:rPr>
-          <w:t>1</w:t>
-        </w:r>
-        <w:r>
-          <w:rPr>
-            <w:rStyle w:val="Hyperlink"/>
-          </w:rPr>
-          <w:t>9/Lab2/Challenge1.html</w:t>
+          <w:t>https://bg14ff.github.io/IASC-1P02-2019/Lab2/Challenge1.html</w:t>
         </w:r>
       </w:hyperlink>
     </w:p>
@@ -30,19 +201,7 @@
           <w:rPr>
             <w:rStyle w:val="Hyperlink"/>
           </w:rPr>
-          <w:t>https://bg14ff.github.io/I</w:t>
-        </w:r>
-        <w:r>
-          <w:rPr>
-            <w:rStyle w:val="Hyperlink"/>
-          </w:rPr>
-          <w:t>A</w:t>
-        </w:r>
-        <w:r>
-          <w:rPr>
-            <w:rStyle w:val="Hyperlink"/>
-          </w:rPr>
-          <w:t>SC-1P02-2019/Lab2/Challenge2page1.html</w:t>
+          <w:t>https://bg14ff.github.io/IASC-1P02-2019/Lab2/Challenge2page1.html</w:t>
         </w:r>
       </w:hyperlink>
     </w:p>
@@ -52,19 +211,7 @@
           <w:rPr>
             <w:rStyle w:val="Hyperlink"/>
           </w:rPr>
-          <w:t>https://bg14ff.github.io/IASC-1P02-2019/</w:t>
-        </w:r>
-        <w:r>
-          <w:rPr>
-            <w:rStyle w:val="Hyperlink"/>
-          </w:rPr>
-          <w:t>L</w:t>
-        </w:r>
-        <w:r>
-          <w:rPr>
-            <w:rStyle w:val="Hyperlink"/>
-          </w:rPr>
-          <w:t>ab2/Challenge2page2.html</w:t>
+          <w:t>https://bg14ff.github.io/IASC-1P02-2019/Lab2/Challenge2page2.html</w:t>
         </w:r>
       </w:hyperlink>
     </w:p>
@@ -74,19 +221,7 @@
           <w:rPr>
             <w:rStyle w:val="Hyperlink"/>
           </w:rPr>
-          <w:t>https://bg14ff.github.io/IASC-1P</w:t>
-        </w:r>
-        <w:r>
-          <w:rPr>
-            <w:rStyle w:val="Hyperlink"/>
-          </w:rPr>
-          <w:t>0</w:t>
-        </w:r>
-        <w:r>
-          <w:rPr>
-            <w:rStyle w:val="Hyperlink"/>
-          </w:rPr>
-          <w:t>2-2019/Lab2/Challenge3.html</w:t>
+          <w:t>https://bg14ff.github.io/IASC-1P02-2019/Lab2/Challenge3.html</w:t>
         </w:r>
       </w:hyperlink>
     </w:p>
@@ -96,7 +231,68 @@
           <w:rPr>
             <w:rStyle w:val="Hyperlink"/>
           </w:rPr>
-          <w:t>https://bg14ff.github.io</w:t>
+          <w:t>https://bg14ff.github.io/IASC-1P02-2019/Lab2/Challenge4.html</w:t>
+        </w:r>
+      </w:hyperlink>
+    </w:p>
+    <w:p/>
+    <w:p/>
+    <w:p>
+      <w:pPr>
+        <w:rPr>
+          <w:b/>
+          <w:bCs/>
+          <w:u w:val="single"/>
+        </w:rPr>
+      </w:pPr>
+      <w:r>
+        <w:rPr>
+          <w:b/>
+          <w:bCs/>
+          <w:u w:val="single"/>
+        </w:rPr>
+        <w:t>Assignment 1 URLs</w:t>
+      </w:r>
+    </w:p>
+    <w:p>
+      <w:hyperlink r:id="rId9" w:history="1">
+        <w:r>
+          <w:rPr>
+            <w:rStyle w:val="Hyperlink"/>
+          </w:rPr>
+          <w:t>https://bg1</w:t>
+        </w:r>
+        <w:r>
+          <w:rPr>
+            <w:rStyle w:val="Hyperlink"/>
+          </w:rPr>
+          <w:t>4</w:t>
+        </w:r>
+        <w:r>
+          <w:rPr>
+            <w:rStyle w:val="Hyperlink"/>
+          </w:rPr>
+          <w:t>ff.</w:t>
+        </w:r>
+        <w:r>
+          <w:rPr>
+            <w:rStyle w:val="Hyperlink"/>
+          </w:rPr>
+          <w:t>g</w:t>
+        </w:r>
+        <w:r>
+          <w:rPr>
+            <w:rStyle w:val="Hyperlink"/>
+          </w:rPr>
+          <w:t>ithub.i</w:t>
+        </w:r>
+        <w:bookmarkStart w:id="0" w:name="_GoBack"/>
+        <w:bookmarkEnd w:id="0"/>
+        <w:r>
+          <w:rPr>
+            <w:rStyle w:val="Hyperlink"/>
+          </w:rPr>
+          <w:t>o</w:t>
         </w:r>
         <w:r>
           <w:rPr>
@@ -108,14 +304,169 @@
           <w:rPr>
             <w:rStyle w:val="Hyperlink"/>
           </w:rPr>
-          <w:t>IASC-1P02-2019/Lab2/Challenge4.html</w:t>
+          <w:t>I</w:t>
+        </w:r>
+        <w:r>
+          <w:rPr>
+            <w:rStyle w:val="Hyperlink"/>
+          </w:rPr>
+          <w:t>ASC-1P02-2019/Assig</w:t>
+        </w:r>
+        <w:r>
+          <w:rPr>
+            <w:rStyle w:val="Hyperlink"/>
+          </w:rPr>
+          <w:t>n</w:t>
+        </w:r>
+        <w:r>
+          <w:rPr>
+            <w:rStyle w:val="Hyperlink"/>
+          </w:rPr>
+          <w:t>me</w:t>
+        </w:r>
+        <w:r>
+          <w:rPr>
+            <w:rStyle w:val="Hyperlink"/>
+          </w:rPr>
+          <w:t>n</w:t>
+        </w:r>
+        <w:r>
+          <w:rPr>
+            <w:rStyle w:val="Hyperlink"/>
+          </w:rPr>
+          <w:t>t1/Assignment1Page1.html</w:t>
         </w:r>
       </w:hyperlink>
     </w:p>
     <w:p>
-      <w:bookmarkStart w:id="0" w:name="_GoBack"/>
-      <w:bookmarkEnd w:id="0"/>
+      <w:hyperlink r:id="rId10" w:history="1">
+        <w:r>
+          <w:rPr>
+            <w:rStyle w:val="Hyperlink"/>
+          </w:rPr>
+          <w:t>https://bg14ff.github.io/IASC-1P02-2019/A</w:t>
+        </w:r>
+        <w:r>
+          <w:rPr>
+            <w:rStyle w:val="Hyperlink"/>
+          </w:rPr>
+          <w:t>s</w:t>
+        </w:r>
+        <w:r>
+          <w:rPr>
+            <w:rStyle w:val="Hyperlink"/>
+          </w:rPr>
+          <w:t>signment1/Assignment1Page2.html</w:t>
+        </w:r>
+      </w:hyperlink>
     </w:p>
+    <w:p>
+      <w:hyperlink r:id="rId11" w:history="1">
+        <w:r>
+          <w:rPr>
+            <w:rStyle w:val="Hyperlink"/>
+          </w:rPr>
+          <w:t>https://bg14</w:t>
+        </w:r>
+        <w:r>
+          <w:rPr>
+            <w:rStyle w:val="Hyperlink"/>
+          </w:rPr>
+          <w:t>f</w:t>
+        </w:r>
+        <w:r>
+          <w:rPr>
+            <w:rStyle w:val="Hyperlink"/>
+          </w:rPr>
+          <w:t>f.github.io/IASC-1P02-2019/Assignm</w:t>
+        </w:r>
+        <w:r>
+          <w:rPr>
+            <w:rStyle w:val="Hyperlink"/>
+          </w:rPr>
+          <w:t>e</w:t>
+        </w:r>
+        <w:r>
+          <w:rPr>
+            <w:rStyle w:val="Hyperlink"/>
+          </w:rPr>
+          <w:t>nt1/A</w:t>
+        </w:r>
+        <w:r>
+          <w:rPr>
+            <w:rStyle w:val="Hyperlink"/>
+          </w:rPr>
+          <w:t>s</w:t>
+        </w:r>
+        <w:r>
+          <w:rPr>
+            <w:rStyle w:val="Hyperlink"/>
+          </w:rPr>
+          <w:t>signment1Page1</w:t>
+        </w:r>
+      </w:hyperlink>
+    </w:p>
+    <w:p>
+      <w:hyperlink r:id="rId12" w:history="1">
+        <w:r>
+          <w:rPr>
+            <w:rStyle w:val="Hyperlink"/>
+          </w:rPr>
+          <w:t>https://bg14ff.github.io/IASC-1P02-2019</w:t>
+        </w:r>
+        <w:r>
+          <w:rPr>
+            <w:rStyle w:val="Hyperlink"/>
+          </w:rPr>
+          <w:t>/</w:t>
+        </w:r>
+        <w:r>
+          <w:rPr>
+            <w:rStyle w:val="Hyperlink"/>
+          </w:rPr>
+          <w:t>As</w:t>
+        </w:r>
+        <w:r>
+          <w:rPr>
+            <w:rStyle w:val="Hyperlink"/>
+          </w:rPr>
+          <w:t>s</w:t>
+        </w:r>
+        <w:r>
+          <w:rPr>
+            <w:rStyle w:val="Hyperlink"/>
+          </w:rPr>
+          <w:t>ignment1/Assignment1Page2</w:t>
+        </w:r>
+      </w:hyperlink>
+    </w:p>
+    <w:p>
+      <w:hyperlink r:id="rId13" w:history="1">
+        <w:r>
+          <w:rPr>
+            <w:rStyle w:val="Hyperlink"/>
+          </w:rPr>
+          <w:t>file:///C:/Users/breng/Documents/Class%20Notes%20-University/Brock%20Fall%202019/IAS</w:t>
+        </w:r>
+        <w:r>
+          <w:rPr>
+            <w:rStyle w:val="Hyperlink"/>
+          </w:rPr>
+          <w:t>C</w:t>
+        </w:r>
+        <w:r>
+          <w:rPr>
+            <w:rStyle w:val="Hyperlink"/>
+          </w:rPr>
+          <w:t>%201P02/IASC%201P02%20LAB1/IASC-1P02-2019-09-11/Assignment1/Assignment1Page1.html</w:t>
+        </w:r>
+      </w:hyperlink>
+    </w:p>
+    <w:p/>
+    <w:p/>
+    <w:p/>
+    <w:p/>
+    <w:p/>
     <w:sectPr>
       <w:pgSz w:w="12240" w:h="15840"/>
       <w:pgMar w:top="1440" w:right="1440" w:bottom="1440" w:left="1440" w:header="708" w:footer="708" w:gutter="0"/>

</xml_diff>